<commit_message>
início relatório + trocar 32 por 52
</commit_message>
<xml_diff>
--- a/RelatorioFinalDiscoNigth.docx
+++ b/RelatorioFinalDiscoNigth.docx
@@ -1,30 +1,19 @@
 
 <file path=word/document.xml><?xml version="1.0" encoding="utf-8"?>
-<w:document xmlns:wpc="http://schemas.microsoft.com/office/word/2010/wordprocessingCanvas" xmlns:cx="http://schemas.microsoft.com/office/drawing/2014/chartex" xmlns:cx1="http://schemas.microsoft.com/office/drawing/2015/9/8/chartex" xmlns:cx2="http://schemas.microsoft.com/office/drawing/2015/10/21/chartex" xmlns:cx3="http://schemas.microsoft.com/office/drawing/2016/5/9/chartex" xmlns:cx4="http://schemas.microsoft.com/office/drawing/2016/5/10/chartex" xmlns:cx5="http://schemas.microsoft.com/office/drawing/2016/5/11/chartex" xmlns:cx6="http://schemas.microsoft.com/office/drawing/2016/5/12/chartex" xmlns:cx7="http://schemas.microsoft.com/office/drawing/2016/5/13/chartex" xmlns:cx8="http://schemas.microsoft.com/office/drawing/2016/5/14/chartex" xmlns:mc="http://schemas.openxmlformats.org/markup-compatibility/2006" xmlns:aink="http://schemas.microsoft.com/office/drawing/2016/ink" xmlns:am3d="http://schemas.microsoft.com/office/drawing/2017/model3d" xmlns:o="urn:schemas-microsoft-com:office:office" xmlns:r="http://schemas.openxmlformats.org/officeDocument/2006/relationships" xmlns:m="http://schemas.openxmlformats.org/officeDocument/2006/math" xmlns:v="urn:schemas-microsoft-com:vml" xmlns:wp14="http://schemas.microsoft.com/office/word/2010/wordprocessingDrawing" xmlns:wp="http://schemas.openxmlformats.org/drawingml/2006/wordprocessingDrawing" xmlns:w10="urn:schemas-microsoft-com:office:word" xmlns:w="http://schemas.openxmlformats.org/wordprocessingml/2006/main" xmlns:w14="http://schemas.microsoft.com/office/word/2010/wordml" xmlns:w15="http://schemas.microsoft.com/office/word/2012/wordml" xmlns:w16se="http://schemas.microsoft.com/office/word/2015/wordml/symex" xmlns:wpg="http://schemas.microsoft.com/office/word/2010/wordprocessingGroup" xmlns:wpi="http://schemas.microsoft.com/office/word/2010/wordprocessingInk" xmlns:wne="http://schemas.microsoft.com/office/word/2006/wordml" xmlns:wps="http://schemas.microsoft.com/office/word/2010/wordprocessingShape" mc:Ignorable="w14 w15 w16se wp14">
+<w:document xmlns:wpc="http://schemas.microsoft.com/office/word/2010/wordprocessingCanvas" xmlns:cx="http://schemas.microsoft.com/office/drawing/2014/chartex" xmlns:cx1="http://schemas.microsoft.com/office/drawing/2015/9/8/chartex" xmlns:mc="http://schemas.openxmlformats.org/markup-compatibility/2006" xmlns:o="urn:schemas-microsoft-com:office:office" xmlns:r="http://schemas.openxmlformats.org/officeDocument/2006/relationships" xmlns:m="http://schemas.openxmlformats.org/officeDocument/2006/math" xmlns:v="urn:schemas-microsoft-com:vml" xmlns:wp14="http://schemas.microsoft.com/office/word/2010/wordprocessingDrawing" xmlns:wp="http://schemas.openxmlformats.org/drawingml/2006/wordprocessingDrawing" xmlns:w10="urn:schemas-microsoft-com:office:word" xmlns:w="http://schemas.openxmlformats.org/wordprocessingml/2006/main" xmlns:w14="http://schemas.microsoft.com/office/word/2010/wordml" xmlns:w15="http://schemas.microsoft.com/office/word/2012/wordml" xmlns:w16se="http://schemas.microsoft.com/office/word/2015/wordml/symex" xmlns:wpg="http://schemas.microsoft.com/office/word/2010/wordprocessingGroup" xmlns:wpi="http://schemas.microsoft.com/office/word/2010/wordprocessingInk" xmlns:wne="http://schemas.microsoft.com/office/word/2006/wordml" xmlns:wps="http://schemas.microsoft.com/office/word/2010/wordprocessingShape" mc:Ignorable="w14 w15 w16se wp14">
   <w:body>
     <w:p>
       <w:pPr>
         <w:pStyle w:val="Corpodetexto"/>
-        <w:spacing w:after="0" w:line="360" w:lineRule="auto"/>
-        <w:ind w:firstLine="0"/>
-        <w:jc w:val="center"/>
-        <w:rPr>
-          <w:rFonts w:ascii="Eurostile" w:hAnsi="Eurostile" w:cs="Arial"/>
-          <w:i/>
+        <w:rPr>
           <w:noProof/>
-          <w:sz w:val="24"/>
-          <w:szCs w:val="24"/>
           <w:lang w:eastAsia="pt-PT"/>
         </w:rPr>
       </w:pPr>
       <w:r>
         <w:rPr>
-          <w:rFonts w:ascii="Eurostile" w:hAnsi="Eurostile" w:cs="Arial"/>
-          <w:i/>
           <w:noProof/>
-          <w:sz w:val="24"/>
-          <w:szCs w:val="24"/>
-          <w:lang w:val="pt-PT" w:eastAsia="pt-PT"/>
+          <w:lang w:eastAsia="en-GB"/>
         </w:rPr>
         <w:drawing>
           <wp:inline distT="0" distB="0" distL="0" distR="0" wp14:anchorId="545EB12B" wp14:editId="4FBF940A">
@@ -44,7 +33,7 @@
                     </pic:cNvPicPr>
                   </pic:nvPicPr>
                   <pic:blipFill>
-                    <a:blip r:embed="rId4" cstate="print">
+                    <a:blip r:embed="rId8" cstate="print">
                       <a:extLst>
                         <a:ext uri="{28A0092B-C50C-407E-A947-70E740481C1C}">
                           <a14:useLocalDpi xmlns:a14="http://schemas.microsoft.com/office/drawing/2010/main" val="0"/>
@@ -79,23 +68,12 @@
     <w:p>
       <w:pPr>
         <w:pStyle w:val="Corpodetexto"/>
-        <w:spacing w:after="0" w:line="360" w:lineRule="auto"/>
-        <w:ind w:firstLine="0"/>
-        <w:jc w:val="center"/>
-        <w:rPr>
-          <w:rFonts w:ascii="Eurostile" w:hAnsi="Eurostile"/>
-          <w:b/>
-          <w:sz w:val="24"/>
-          <w:szCs w:val="24"/>
+        <w:rPr>
           <w:lang w:val="pt-PT" w:bidi="en-US"/>
         </w:rPr>
       </w:pPr>
       <w:r>
         <w:rPr>
-          <w:rFonts w:ascii="Eurostile" w:hAnsi="Eurostile"/>
-          <w:b/>
-          <w:sz w:val="24"/>
-          <w:szCs w:val="24"/>
           <w:lang w:val="pt-PT" w:bidi="en-US"/>
         </w:rPr>
         <w:t>ESCOLA SUPERIOR DE TECNOLOGIA E GESTÃO</w:t>
@@ -104,21 +82,12 @@
     <w:p>
       <w:pPr>
         <w:pStyle w:val="Corpodetexto"/>
-        <w:spacing w:after="0" w:line="360" w:lineRule="auto"/>
-        <w:ind w:firstLine="0"/>
-        <w:jc w:val="center"/>
-        <w:rPr>
-          <w:rFonts w:ascii="Eurostile" w:hAnsi="Eurostile"/>
-          <w:sz w:val="24"/>
-          <w:szCs w:val="24"/>
+        <w:rPr>
           <w:lang w:val="pt-PT" w:bidi="en-US"/>
         </w:rPr>
       </w:pPr>
       <w:r>
         <w:rPr>
-          <w:rFonts w:ascii="Eurostile" w:hAnsi="Eurostile"/>
-          <w:sz w:val="24"/>
-          <w:szCs w:val="24"/>
           <w:lang w:val="pt-PT" w:bidi="en-US"/>
         </w:rPr>
         <w:t>INSTITUTO POLITÉCNICO DA GUARDA</w:t>
@@ -127,10 +96,7 @@
     <w:p>
       <w:pPr>
         <w:pStyle w:val="TitleCover"/>
-        <w:jc w:val="left"/>
-        <w:rPr>
-          <w:sz w:val="24"/>
-          <w:szCs w:val="24"/>
+        <w:rPr>
           <w:lang w:val="pt-PT"/>
         </w:rPr>
       </w:pPr>
@@ -139,8 +105,6 @@
       <w:pPr>
         <w:pStyle w:val="TitleCover"/>
         <w:rPr>
-          <w:sz w:val="24"/>
-          <w:szCs w:val="24"/>
           <w:lang w:val="pt-PT"/>
         </w:rPr>
       </w:pPr>
@@ -148,10 +112,7 @@
     <w:p>
       <w:pPr>
         <w:pStyle w:val="TitleCover"/>
-        <w:ind w:firstLine="0"/>
-        <w:rPr>
-          <w:sz w:val="24"/>
-          <w:szCs w:val="24"/>
+        <w:rPr>
           <w:lang w:val="pt-PT"/>
         </w:rPr>
       </w:pPr>
@@ -159,7 +120,6 @@
     <w:p>
       <w:pPr>
         <w:pStyle w:val="TitleCover"/>
-        <w:ind w:firstLine="0"/>
         <w:rPr>
           <w:sz w:val="56"/>
           <w:lang w:val="pt-PT"/>
@@ -167,7 +127,6 @@
       </w:pPr>
       <w:r>
         <w:rPr>
-          <w:sz w:val="40"/>
           <w:lang w:val="pt-PT"/>
         </w:rPr>
         <w:t>Medição da intensidade do som através de sinais luminosos</w:t>
@@ -176,17 +135,12 @@
     <w:p>
       <w:pPr>
         <w:pStyle w:val="SubtitleCover"/>
-        <w:ind w:firstLine="0"/>
-        <w:rPr>
-          <w:sz w:val="24"/>
-          <w:szCs w:val="24"/>
+        <w:rPr>
           <w:lang w:val="pt-PT"/>
         </w:rPr>
       </w:pPr>
       <w:r>
         <w:rPr>
-          <w:sz w:val="24"/>
-          <w:szCs w:val="24"/>
           <w:lang w:val="pt-PT"/>
         </w:rPr>
         <w:t>Projeto final da unidade curricular</w:t>
@@ -196,8 +150,6 @@
       <w:pPr>
         <w:pStyle w:val="Corpodetexto"/>
         <w:rPr>
-          <w:sz w:val="24"/>
-          <w:szCs w:val="24"/>
           <w:lang w:val="pt-PT" w:bidi="en-US"/>
         </w:rPr>
       </w:pPr>
@@ -205,41 +157,18 @@
     <w:p>
       <w:pPr>
         <w:pStyle w:val="Corpodetexto"/>
-        <w:ind w:firstLine="0"/>
-        <w:rPr>
-          <w:sz w:val="24"/>
-          <w:szCs w:val="24"/>
+        <w:rPr>
           <w:lang w:val="pt-PT" w:bidi="en-US"/>
         </w:rPr>
       </w:pPr>
     </w:p>
-    <w:p>
-      <w:pPr>
-        <w:spacing w:line="360" w:lineRule="auto"/>
-        <w:ind w:firstLine="709"/>
-        <w:jc w:val="both"/>
-        <w:rPr>
-          <w:b/>
-          <w:sz w:val="24"/>
-          <w:szCs w:val="24"/>
-        </w:rPr>
-      </w:pPr>
-    </w:p>
-    <w:p>
-      <w:pPr>
-        <w:rPr>
-          <w:b/>
-          <w:sz w:val="24"/>
-          <w:szCs w:val="24"/>
-        </w:rPr>
-      </w:pPr>
-      <w:r>
-        <w:rPr>
-          <w:b/>
+    <w:p/>
+    <w:p/>
+    <w:p>
+      <w:r>
+        <w:rPr>
           <w:noProof/>
-          <w:sz w:val="24"/>
-          <w:szCs w:val="24"/>
-          <w:lang w:eastAsia="pt-PT"/>
+          <w:lang w:val="en-GB" w:eastAsia="en-GB"/>
         </w:rPr>
         <mc:AlternateContent>
           <mc:Choice Requires="wps">
@@ -250,9 +179,9 @@
                   <wp:align>left</wp:align>
                 </wp:positionH>
                 <wp:positionV relativeFrom="margin">
-                  <wp:align>bottom</wp:align>
+                  <wp:posOffset>7230745</wp:posOffset>
                 </wp:positionV>
-                <wp:extent cx="5378450" cy="1662430"/>
+                <wp:extent cx="5378450" cy="1661160"/>
                 <wp:effectExtent l="0" t="0" r="0" b="0"/>
                 <wp:wrapNone/>
                 <wp:docPr id="12" name="Caixa de texto 12"/>
@@ -268,7 +197,7 @@
                       <wps:spPr bwMode="auto">
                         <a:xfrm>
                           <a:off x="0" y="0"/>
-                          <a:ext cx="5378450" cy="1662430"/>
+                          <a:ext cx="5378450" cy="1661160"/>
                         </a:xfrm>
                         <a:prstGeom prst="rect">
                           <a:avLst/>
@@ -310,21 +239,7 @@
                                   <w:shd w:val="clear" w:color="auto" w:fill="D9D9D9"/>
                                 </w:tcPr>
                                 <w:p>
-                                  <w:pPr>
-                                    <w:spacing w:after="0" w:line="240" w:lineRule="auto"/>
-                                    <w:jc w:val="right"/>
-                                    <w:rPr>
-                                      <w:b/>
-                                      <w:sz w:val="24"/>
-                                      <w:szCs w:val="24"/>
-                                    </w:rPr>
-                                  </w:pPr>
                                   <w:r>
-                                    <w:rPr>
-                                      <w:b/>
-                                      <w:sz w:val="24"/>
-                                      <w:szCs w:val="24"/>
-                                    </w:rPr>
                                     <w:t xml:space="preserve">Curso </w:t>
                                   </w:r>
                                 </w:p>
@@ -334,20 +249,7 @@
                                   <w:tcW w:w="3927" w:type="dxa"/>
                                 </w:tcPr>
                                 <w:p>
-                                  <w:pPr>
-                                    <w:spacing w:after="0" w:line="240" w:lineRule="auto"/>
-                                    <w:rPr>
-                                      <w:b/>
-                                      <w:sz w:val="24"/>
-                                      <w:szCs w:val="24"/>
-                                    </w:rPr>
-                                  </w:pPr>
                                   <w:r>
-                                    <w:rPr>
-                                      <w:b/>
-                                      <w:sz w:val="24"/>
-                                      <w:szCs w:val="24"/>
-                                    </w:rPr>
                                     <w:t>Mestrado Computação Móvel</w:t>
                                   </w:r>
                                 </w:p>
@@ -360,21 +262,7 @@
                                   <w:shd w:val="clear" w:color="auto" w:fill="D9D9D9"/>
                                 </w:tcPr>
                                 <w:p>
-                                  <w:pPr>
-                                    <w:spacing w:after="0" w:line="240" w:lineRule="auto"/>
-                                    <w:jc w:val="right"/>
-                                    <w:rPr>
-                                      <w:b/>
-                                      <w:sz w:val="24"/>
-                                      <w:szCs w:val="24"/>
-                                    </w:rPr>
-                                  </w:pPr>
                                   <w:r>
-                                    <w:rPr>
-                                      <w:b/>
-                                      <w:sz w:val="24"/>
-                                      <w:szCs w:val="24"/>
-                                    </w:rPr>
                                     <w:t>Unidade Curricular</w:t>
                                   </w:r>
                                 </w:p>
@@ -384,18 +272,7 @@
                                   <w:tcW w:w="3927" w:type="dxa"/>
                                 </w:tcPr>
                                 <w:p>
-                                  <w:pPr>
-                                    <w:spacing w:after="0" w:line="240" w:lineRule="auto"/>
-                                    <w:rPr>
-                                      <w:sz w:val="24"/>
-                                      <w:szCs w:val="24"/>
-                                    </w:rPr>
-                                  </w:pPr>
                                   <w:r>
-                                    <w:rPr>
-                                      <w:sz w:val="24"/>
-                                      <w:szCs w:val="24"/>
-                                    </w:rPr>
                                     <w:t>Sistemas Embebidos</w:t>
                                   </w:r>
                                 </w:p>
@@ -408,21 +285,7 @@
                                   <w:shd w:val="clear" w:color="auto" w:fill="D9D9D9"/>
                                 </w:tcPr>
                                 <w:p>
-                                  <w:pPr>
-                                    <w:spacing w:after="0" w:line="240" w:lineRule="auto"/>
-                                    <w:jc w:val="right"/>
-                                    <w:rPr>
-                                      <w:b/>
-                                      <w:sz w:val="24"/>
-                                      <w:szCs w:val="24"/>
-                                    </w:rPr>
-                                  </w:pPr>
                                   <w:r>
-                                    <w:rPr>
-                                      <w:b/>
-                                      <w:sz w:val="24"/>
-                                      <w:szCs w:val="24"/>
-                                    </w:rPr>
                                     <w:t>Ano Letivo</w:t>
                                   </w:r>
                                 </w:p>
@@ -432,40 +295,8 @@
                                   <w:tcW w:w="3927" w:type="dxa"/>
                                 </w:tcPr>
                                 <w:p>
-                                  <w:pPr>
-                                    <w:spacing w:after="0" w:line="240" w:lineRule="auto"/>
-                                    <w:rPr>
-                                      <w:sz w:val="24"/>
-                                      <w:szCs w:val="24"/>
-                                    </w:rPr>
-                                  </w:pPr>
                                   <w:r>
-                                    <w:rPr>
-                                      <w:sz w:val="24"/>
-                                      <w:szCs w:val="24"/>
-                                    </w:rPr>
-                                    <w:t>201</w:t>
-                                  </w:r>
-                                  <w:r>
-                                    <w:rPr>
-                                      <w:sz w:val="24"/>
-                                      <w:szCs w:val="24"/>
-                                    </w:rPr>
-                                    <w:t>6</w:t>
-                                  </w:r>
-                                  <w:r>
-                                    <w:rPr>
-                                      <w:sz w:val="24"/>
-                                      <w:szCs w:val="24"/>
-                                    </w:rPr>
-                                    <w:t>/201</w:t>
-                                  </w:r>
-                                  <w:r>
-                                    <w:rPr>
-                                      <w:sz w:val="24"/>
-                                      <w:szCs w:val="24"/>
-                                    </w:rPr>
-                                    <w:t>7</w:t>
+                                    <w:t>2016/2017</w:t>
                                   </w:r>
                                 </w:p>
                               </w:tc>
@@ -477,21 +308,7 @@
                                   <w:shd w:val="clear" w:color="auto" w:fill="D9D9D9"/>
                                 </w:tcPr>
                                 <w:p>
-                                  <w:pPr>
-                                    <w:spacing w:after="0" w:line="240" w:lineRule="auto"/>
-                                    <w:jc w:val="right"/>
-                                    <w:rPr>
-                                      <w:b/>
-                                      <w:sz w:val="24"/>
-                                      <w:szCs w:val="24"/>
-                                    </w:rPr>
-                                  </w:pPr>
                                   <w:r>
-                                    <w:rPr>
-                                      <w:b/>
-                                      <w:sz w:val="24"/>
-                                      <w:szCs w:val="24"/>
-                                    </w:rPr>
                                     <w:t>Docente</w:t>
                                   </w:r>
                                 </w:p>
@@ -501,18 +318,7 @@
                                   <w:tcW w:w="3927" w:type="dxa"/>
                                 </w:tcPr>
                                 <w:p>
-                                  <w:pPr>
-                                    <w:spacing w:after="0" w:line="240" w:lineRule="auto"/>
-                                    <w:rPr>
-                                      <w:sz w:val="24"/>
-                                      <w:szCs w:val="24"/>
-                                    </w:rPr>
-                                  </w:pPr>
                                   <w:r>
-                                    <w:rPr>
-                                      <w:sz w:val="24"/>
-                                      <w:szCs w:val="24"/>
-                                    </w:rPr>
                                     <w:t>Luís Figueiredo</w:t>
                                   </w:r>
                                 </w:p>
@@ -525,21 +331,7 @@
                                   <w:shd w:val="clear" w:color="auto" w:fill="D9D9D9"/>
                                 </w:tcPr>
                                 <w:p>
-                                  <w:pPr>
-                                    <w:spacing w:after="0" w:line="240" w:lineRule="auto"/>
-                                    <w:jc w:val="right"/>
-                                    <w:rPr>
-                                      <w:b/>
-                                      <w:sz w:val="24"/>
-                                      <w:szCs w:val="24"/>
-                                    </w:rPr>
-                                  </w:pPr>
                                   <w:r>
-                                    <w:rPr>
-                                      <w:b/>
-                                      <w:sz w:val="24"/>
-                                      <w:szCs w:val="24"/>
-                                    </w:rPr>
                                     <w:t>Coordenador da área disciplinar</w:t>
                                   </w:r>
                                 </w:p>
@@ -549,18 +341,7 @@
                                   <w:tcW w:w="3927" w:type="dxa"/>
                                 </w:tcPr>
                                 <w:p>
-                                  <w:pPr>
-                                    <w:spacing w:after="0" w:line="240" w:lineRule="auto"/>
-                                    <w:rPr>
-                                      <w:sz w:val="24"/>
-                                      <w:szCs w:val="24"/>
-                                    </w:rPr>
-                                  </w:pPr>
                                   <w:r>
-                                    <w:rPr>
-                                      <w:sz w:val="24"/>
-                                      <w:szCs w:val="24"/>
-                                    </w:rPr>
                                     <w:t>António Martins</w:t>
                                   </w:r>
                                 </w:p>
@@ -573,21 +354,7 @@
                                   <w:shd w:val="clear" w:color="auto" w:fill="D9D9D9"/>
                                 </w:tcPr>
                                 <w:p>
-                                  <w:pPr>
-                                    <w:spacing w:after="0" w:line="240" w:lineRule="auto"/>
-                                    <w:jc w:val="right"/>
-                                    <w:rPr>
-                                      <w:b/>
-                                      <w:sz w:val="24"/>
-                                      <w:szCs w:val="24"/>
-                                    </w:rPr>
-                                  </w:pPr>
                                   <w:r>
-                                    <w:rPr>
-                                      <w:b/>
-                                      <w:sz w:val="24"/>
-                                      <w:szCs w:val="24"/>
-                                    </w:rPr>
                                     <w:t>Data</w:t>
                                   </w:r>
                                 </w:p>
@@ -597,40 +364,14 @@
                                   <w:tcW w:w="3927" w:type="dxa"/>
                                 </w:tcPr>
                                 <w:p>
-                                  <w:pPr>
-                                    <w:spacing w:after="0" w:line="240" w:lineRule="auto"/>
-                                    <w:rPr>
-                                      <w:sz w:val="24"/>
-                                      <w:szCs w:val="24"/>
-                                    </w:rPr>
-                                  </w:pPr>
                                   <w:r>
-                                    <w:rPr>
-                                      <w:sz w:val="24"/>
-                                      <w:szCs w:val="24"/>
-                                    </w:rPr>
                                     <w:t>28</w:t>
                                   </w:r>
                                   <w:r>
-                                    <w:rPr>
-                                      <w:sz w:val="24"/>
-                                      <w:szCs w:val="24"/>
-                                    </w:rPr>
                                     <w:t>-</w:t>
                                   </w:r>
                                   <w:r>
-                                    <w:rPr>
-                                      <w:sz w:val="24"/>
-                                      <w:szCs w:val="24"/>
-                                    </w:rPr>
-                                    <w:t>06-201</w:t>
-                                  </w:r>
-                                  <w:r>
-                                    <w:rPr>
-                                      <w:sz w:val="24"/>
-                                      <w:szCs w:val="24"/>
-                                    </w:rPr>
-                                    <w:t>7</w:t>
+                                    <w:t>06-2017</w:t>
                                   </w:r>
                                 </w:p>
                               </w:tc>
@@ -642,21 +383,7 @@
                                   <w:shd w:val="clear" w:color="auto" w:fill="D9D9D9"/>
                                 </w:tcPr>
                                 <w:p>
-                                  <w:pPr>
-                                    <w:spacing w:after="0" w:line="240" w:lineRule="auto"/>
-                                    <w:jc w:val="right"/>
-                                    <w:rPr>
-                                      <w:b/>
-                                      <w:sz w:val="24"/>
-                                      <w:szCs w:val="24"/>
-                                    </w:rPr>
-                                  </w:pPr>
                                   <w:r>
-                                    <w:rPr>
-                                      <w:b/>
-                                      <w:sz w:val="24"/>
-                                      <w:szCs w:val="24"/>
-                                    </w:rPr>
                                     <w:t>Alunos</w:t>
                                   </w:r>
                                 </w:p>
@@ -666,71 +393,28 @@
                                   <w:tcW w:w="3927" w:type="dxa"/>
                                 </w:tcPr>
                                 <w:p>
-                                  <w:pPr>
-                                    <w:spacing w:after="0" w:line="240" w:lineRule="auto"/>
-                                    <w:rPr>
-                                      <w:sz w:val="24"/>
-                                      <w:szCs w:val="24"/>
-                                    </w:rPr>
-                                  </w:pPr>
                                   <w:r>
-                                    <w:rPr>
-                                      <w:sz w:val="24"/>
-                                      <w:szCs w:val="24"/>
-                                    </w:rPr>
                                     <w:t>Anabela Tavares Nº1011109</w:t>
                                   </w:r>
                                 </w:p>
                                 <w:p>
-                                  <w:pPr>
-                                    <w:spacing w:after="0" w:line="240" w:lineRule="auto"/>
-                                    <w:rPr>
-                                      <w:sz w:val="24"/>
-                                      <w:szCs w:val="24"/>
-                                    </w:rPr>
-                                  </w:pPr>
                                   <w:r>
-                                    <w:rPr>
-                                      <w:sz w:val="24"/>
-                                      <w:szCs w:val="24"/>
-                                    </w:rPr>
                                     <w:t>Rui Trigo Nº1011106</w:t>
                                   </w:r>
                                 </w:p>
                               </w:tc>
                             </w:tr>
                           </w:tbl>
+                          <w:p/>
+                          <w:p/>
                           <w:p>
-                            <w:pPr>
-                              <w:spacing w:after="0" w:line="240" w:lineRule="auto"/>
-                              <w:rPr>
-                                <w:b/>
-                                <w:sz w:val="24"/>
-                                <w:szCs w:val="24"/>
-                              </w:rPr>
-                            </w:pPr>
                             <w:r>
-                              <w:rPr>
-                                <w:b/>
-                                <w:sz w:val="24"/>
-                                <w:szCs w:val="24"/>
-                              </w:rPr>
                               <w:tab/>
                             </w:r>
                             <w:r>
-                              <w:rPr>
-                                <w:b/>
-                                <w:sz w:val="24"/>
-                                <w:szCs w:val="24"/>
-                              </w:rPr>
                               <w:tab/>
                             </w:r>
                             <w:r>
-                              <w:rPr>
-                                <w:b/>
-                                <w:sz w:val="24"/>
-                                <w:szCs w:val="24"/>
-                              </w:rPr>
                               <w:tab/>
                             </w:r>
                           </w:p>
@@ -757,7 +441,7 @@
                 <v:stroke joinstyle="miter"/>
                 <v:path gradientshapeok="t" o:connecttype="rect"/>
               </v:shapetype>
-              <v:shape id="Caixa de texto 12" o:spid="_x0000_s1026" type="#_x0000_t202" style="position:absolute;margin-left:0;margin-top:0;width:423.5pt;height:130.9pt;z-index:251659264;visibility:visible;mso-wrap-style:square;mso-width-percent:0;mso-height-percent:0;mso-wrap-distance-left:9pt;mso-wrap-distance-top:0;mso-wrap-distance-right:9pt;mso-wrap-distance-bottom:0;mso-position-horizontal:left;mso-position-horizontal-relative:margin;mso-position-vertical:bottom;mso-position-vertical-relative:margin;mso-width-percent:0;mso-height-percent:0;mso-width-relative:page;mso-height-relative:page;v-text-anchor:top" o:gfxdata="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" stroked="f">
+              <v:shape id="Caixa de texto 12" o:spid="_x0000_s1026" type="#_x0000_t202" style="position:absolute;margin-left:0;margin-top:569.35pt;width:423.5pt;height:130.8pt;z-index:251659264;visibility:visible;mso-wrap-style:square;mso-width-percent:0;mso-height-percent:0;mso-wrap-distance-left:9pt;mso-wrap-distance-top:0;mso-wrap-distance-right:9pt;mso-wrap-distance-bottom:0;mso-position-horizontal:left;mso-position-horizontal-relative:margin;mso-position-vertical:absolute;mso-position-vertical-relative:margin;mso-width-percent:0;mso-height-percent:0;mso-width-relative:page;mso-height-relative:page;v-text-anchor:top" o:gfxdata="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" stroked="f">
                 <v:textbox>
                   <w:txbxContent>
                     <w:tbl>
@@ -776,21 +460,7 @@
                             <w:shd w:val="clear" w:color="auto" w:fill="D9D9D9"/>
                           </w:tcPr>
                           <w:p>
-                            <w:pPr>
-                              <w:spacing w:after="0" w:line="240" w:lineRule="auto"/>
-                              <w:jc w:val="right"/>
-                              <w:rPr>
-                                <w:b/>
-                                <w:sz w:val="24"/>
-                                <w:szCs w:val="24"/>
-                              </w:rPr>
-                            </w:pPr>
                             <w:r>
-                              <w:rPr>
-                                <w:b/>
-                                <w:sz w:val="24"/>
-                                <w:szCs w:val="24"/>
-                              </w:rPr>
                               <w:t xml:space="preserve">Curso </w:t>
                             </w:r>
                           </w:p>
@@ -800,20 +470,7 @@
                             <w:tcW w:w="3927" w:type="dxa"/>
                           </w:tcPr>
                           <w:p>
-                            <w:pPr>
-                              <w:spacing w:after="0" w:line="240" w:lineRule="auto"/>
-                              <w:rPr>
-                                <w:b/>
-                                <w:sz w:val="24"/>
-                                <w:szCs w:val="24"/>
-                              </w:rPr>
-                            </w:pPr>
                             <w:r>
-                              <w:rPr>
-                                <w:b/>
-                                <w:sz w:val="24"/>
-                                <w:szCs w:val="24"/>
-                              </w:rPr>
                               <w:t>Mestrado Computação Móvel</w:t>
                             </w:r>
                           </w:p>
@@ -826,21 +483,7 @@
                             <w:shd w:val="clear" w:color="auto" w:fill="D9D9D9"/>
                           </w:tcPr>
                           <w:p>
-                            <w:pPr>
-                              <w:spacing w:after="0" w:line="240" w:lineRule="auto"/>
-                              <w:jc w:val="right"/>
-                              <w:rPr>
-                                <w:b/>
-                                <w:sz w:val="24"/>
-                                <w:szCs w:val="24"/>
-                              </w:rPr>
-                            </w:pPr>
                             <w:r>
-                              <w:rPr>
-                                <w:b/>
-                                <w:sz w:val="24"/>
-                                <w:szCs w:val="24"/>
-                              </w:rPr>
                               <w:t>Unidade Curricular</w:t>
                             </w:r>
                           </w:p>
@@ -850,18 +493,7 @@
                             <w:tcW w:w="3927" w:type="dxa"/>
                           </w:tcPr>
                           <w:p>
-                            <w:pPr>
-                              <w:spacing w:after="0" w:line="240" w:lineRule="auto"/>
-                              <w:rPr>
-                                <w:sz w:val="24"/>
-                                <w:szCs w:val="24"/>
-                              </w:rPr>
-                            </w:pPr>
                             <w:r>
-                              <w:rPr>
-                                <w:sz w:val="24"/>
-                                <w:szCs w:val="24"/>
-                              </w:rPr>
                               <w:t>Sistemas Embebidos</w:t>
                             </w:r>
                           </w:p>
@@ -874,21 +506,7 @@
                             <w:shd w:val="clear" w:color="auto" w:fill="D9D9D9"/>
                           </w:tcPr>
                           <w:p>
-                            <w:pPr>
-                              <w:spacing w:after="0" w:line="240" w:lineRule="auto"/>
-                              <w:jc w:val="right"/>
-                              <w:rPr>
-                                <w:b/>
-                                <w:sz w:val="24"/>
-                                <w:szCs w:val="24"/>
-                              </w:rPr>
-                            </w:pPr>
                             <w:r>
-                              <w:rPr>
-                                <w:b/>
-                                <w:sz w:val="24"/>
-                                <w:szCs w:val="24"/>
-                              </w:rPr>
                               <w:t>Ano Letivo</w:t>
                             </w:r>
                           </w:p>
@@ -898,40 +516,8 @@
                             <w:tcW w:w="3927" w:type="dxa"/>
                           </w:tcPr>
                           <w:p>
-                            <w:pPr>
-                              <w:spacing w:after="0" w:line="240" w:lineRule="auto"/>
-                              <w:rPr>
-                                <w:sz w:val="24"/>
-                                <w:szCs w:val="24"/>
-                              </w:rPr>
-                            </w:pPr>
                             <w:r>
-                              <w:rPr>
-                                <w:sz w:val="24"/>
-                                <w:szCs w:val="24"/>
-                              </w:rPr>
-                              <w:t>201</w:t>
-                            </w:r>
-                            <w:r>
-                              <w:rPr>
-                                <w:sz w:val="24"/>
-                                <w:szCs w:val="24"/>
-                              </w:rPr>
-                              <w:t>6</w:t>
-                            </w:r>
-                            <w:r>
-                              <w:rPr>
-                                <w:sz w:val="24"/>
-                                <w:szCs w:val="24"/>
-                              </w:rPr>
-                              <w:t>/201</w:t>
-                            </w:r>
-                            <w:r>
-                              <w:rPr>
-                                <w:sz w:val="24"/>
-                                <w:szCs w:val="24"/>
-                              </w:rPr>
-                              <w:t>7</w:t>
+                              <w:t>2016/2017</w:t>
                             </w:r>
                           </w:p>
                         </w:tc>
@@ -943,21 +529,7 @@
                             <w:shd w:val="clear" w:color="auto" w:fill="D9D9D9"/>
                           </w:tcPr>
                           <w:p>
-                            <w:pPr>
-                              <w:spacing w:after="0" w:line="240" w:lineRule="auto"/>
-                              <w:jc w:val="right"/>
-                              <w:rPr>
-                                <w:b/>
-                                <w:sz w:val="24"/>
-                                <w:szCs w:val="24"/>
-                              </w:rPr>
-                            </w:pPr>
                             <w:r>
-                              <w:rPr>
-                                <w:b/>
-                                <w:sz w:val="24"/>
-                                <w:szCs w:val="24"/>
-                              </w:rPr>
                               <w:t>Docente</w:t>
                             </w:r>
                           </w:p>
@@ -967,18 +539,7 @@
                             <w:tcW w:w="3927" w:type="dxa"/>
                           </w:tcPr>
                           <w:p>
-                            <w:pPr>
-                              <w:spacing w:after="0" w:line="240" w:lineRule="auto"/>
-                              <w:rPr>
-                                <w:sz w:val="24"/>
-                                <w:szCs w:val="24"/>
-                              </w:rPr>
-                            </w:pPr>
                             <w:r>
-                              <w:rPr>
-                                <w:sz w:val="24"/>
-                                <w:szCs w:val="24"/>
-                              </w:rPr>
                               <w:t>Luís Figueiredo</w:t>
                             </w:r>
                           </w:p>
@@ -991,21 +552,7 @@
                             <w:shd w:val="clear" w:color="auto" w:fill="D9D9D9"/>
                           </w:tcPr>
                           <w:p>
-                            <w:pPr>
-                              <w:spacing w:after="0" w:line="240" w:lineRule="auto"/>
-                              <w:jc w:val="right"/>
-                              <w:rPr>
-                                <w:b/>
-                                <w:sz w:val="24"/>
-                                <w:szCs w:val="24"/>
-                              </w:rPr>
-                            </w:pPr>
                             <w:r>
-                              <w:rPr>
-                                <w:b/>
-                                <w:sz w:val="24"/>
-                                <w:szCs w:val="24"/>
-                              </w:rPr>
                               <w:t>Coordenador da área disciplinar</w:t>
                             </w:r>
                           </w:p>
@@ -1015,18 +562,7 @@
                             <w:tcW w:w="3927" w:type="dxa"/>
                           </w:tcPr>
                           <w:p>
-                            <w:pPr>
-                              <w:spacing w:after="0" w:line="240" w:lineRule="auto"/>
-                              <w:rPr>
-                                <w:sz w:val="24"/>
-                                <w:szCs w:val="24"/>
-                              </w:rPr>
-                            </w:pPr>
                             <w:r>
-                              <w:rPr>
-                                <w:sz w:val="24"/>
-                                <w:szCs w:val="24"/>
-                              </w:rPr>
                               <w:t>António Martins</w:t>
                             </w:r>
                           </w:p>
@@ -1039,21 +575,7 @@
                             <w:shd w:val="clear" w:color="auto" w:fill="D9D9D9"/>
                           </w:tcPr>
                           <w:p>
-                            <w:pPr>
-                              <w:spacing w:after="0" w:line="240" w:lineRule="auto"/>
-                              <w:jc w:val="right"/>
-                              <w:rPr>
-                                <w:b/>
-                                <w:sz w:val="24"/>
-                                <w:szCs w:val="24"/>
-                              </w:rPr>
-                            </w:pPr>
                             <w:r>
-                              <w:rPr>
-                                <w:b/>
-                                <w:sz w:val="24"/>
-                                <w:szCs w:val="24"/>
-                              </w:rPr>
                               <w:t>Data</w:t>
                             </w:r>
                           </w:p>
@@ -1063,40 +585,14 @@
                             <w:tcW w:w="3927" w:type="dxa"/>
                           </w:tcPr>
                           <w:p>
-                            <w:pPr>
-                              <w:spacing w:after="0" w:line="240" w:lineRule="auto"/>
-                              <w:rPr>
-                                <w:sz w:val="24"/>
-                                <w:szCs w:val="24"/>
-                              </w:rPr>
-                            </w:pPr>
                             <w:r>
-                              <w:rPr>
-                                <w:sz w:val="24"/>
-                                <w:szCs w:val="24"/>
-                              </w:rPr>
                               <w:t>28</w:t>
                             </w:r>
                             <w:r>
-                              <w:rPr>
-                                <w:sz w:val="24"/>
-                                <w:szCs w:val="24"/>
-                              </w:rPr>
                               <w:t>-</w:t>
                             </w:r>
                             <w:r>
-                              <w:rPr>
-                                <w:sz w:val="24"/>
-                                <w:szCs w:val="24"/>
-                              </w:rPr>
-                              <w:t>06-201</w:t>
-                            </w:r>
-                            <w:r>
-                              <w:rPr>
-                                <w:sz w:val="24"/>
-                                <w:szCs w:val="24"/>
-                              </w:rPr>
-                              <w:t>7</w:t>
+                              <w:t>06-2017</w:t>
                             </w:r>
                           </w:p>
                         </w:tc>
@@ -1108,21 +604,7 @@
                             <w:shd w:val="clear" w:color="auto" w:fill="D9D9D9"/>
                           </w:tcPr>
                           <w:p>
-                            <w:pPr>
-                              <w:spacing w:after="0" w:line="240" w:lineRule="auto"/>
-                              <w:jc w:val="right"/>
-                              <w:rPr>
-                                <w:b/>
-                                <w:sz w:val="24"/>
-                                <w:szCs w:val="24"/>
-                              </w:rPr>
-                            </w:pPr>
                             <w:r>
-                              <w:rPr>
-                                <w:b/>
-                                <w:sz w:val="24"/>
-                                <w:szCs w:val="24"/>
-                              </w:rPr>
                               <w:t>Alunos</w:t>
                             </w:r>
                           </w:p>
@@ -1132,71 +614,28 @@
                             <w:tcW w:w="3927" w:type="dxa"/>
                           </w:tcPr>
                           <w:p>
-                            <w:pPr>
-                              <w:spacing w:after="0" w:line="240" w:lineRule="auto"/>
-                              <w:rPr>
-                                <w:sz w:val="24"/>
-                                <w:szCs w:val="24"/>
-                              </w:rPr>
-                            </w:pPr>
                             <w:r>
-                              <w:rPr>
-                                <w:sz w:val="24"/>
-                                <w:szCs w:val="24"/>
-                              </w:rPr>
                               <w:t>Anabela Tavares Nº1011109</w:t>
                             </w:r>
                           </w:p>
                           <w:p>
-                            <w:pPr>
-                              <w:spacing w:after="0" w:line="240" w:lineRule="auto"/>
-                              <w:rPr>
-                                <w:sz w:val="24"/>
-                                <w:szCs w:val="24"/>
-                              </w:rPr>
-                            </w:pPr>
                             <w:r>
-                              <w:rPr>
-                                <w:sz w:val="24"/>
-                                <w:szCs w:val="24"/>
-                              </w:rPr>
                               <w:t>Rui Trigo Nº1011106</w:t>
                             </w:r>
                           </w:p>
                         </w:tc>
                       </w:tr>
                     </w:tbl>
+                    <w:p/>
+                    <w:p/>
                     <w:p>
-                      <w:pPr>
-                        <w:spacing w:after="0" w:line="240" w:lineRule="auto"/>
-                        <w:rPr>
-                          <w:b/>
-                          <w:sz w:val="24"/>
-                          <w:szCs w:val="24"/>
-                        </w:rPr>
-                      </w:pPr>
                       <w:r>
-                        <w:rPr>
-                          <w:b/>
-                          <w:sz w:val="24"/>
-                          <w:szCs w:val="24"/>
-                        </w:rPr>
                         <w:tab/>
                       </w:r>
                       <w:r>
-                        <w:rPr>
-                          <w:b/>
-                          <w:sz w:val="24"/>
-                          <w:szCs w:val="24"/>
-                        </w:rPr>
                         <w:tab/>
                       </w:r>
                       <w:r>
-                        <w:rPr>
-                          <w:b/>
-                          <w:sz w:val="24"/>
-                          <w:szCs w:val="24"/>
-                        </w:rPr>
                         <w:tab/>
                       </w:r>
                     </w:p>
@@ -1208,9 +647,797 @@
           </mc:Fallback>
         </mc:AlternateContent>
       </w:r>
-      <w:bookmarkStart w:id="0" w:name="_GoBack"/>
+    </w:p>
+    <w:p/>
+    <w:p/>
+    <w:p/>
+    <w:p/>
+    <w:p>
+      <w:r>
+        <w:tab/>
+      </w:r>
+    </w:p>
+    <w:p>
+      <w:r>
+        <w:br w:type="page"/>
+      </w:r>
+    </w:p>
+    <w:p>
+      <w:pPr>
+        <w:pStyle w:val="Cabealho1"/>
+        <w:numPr>
+          <w:ilvl w:val="0"/>
+          <w:numId w:val="3"/>
+        </w:numPr>
+      </w:pPr>
+      <w:r>
+        <w:lastRenderedPageBreak/>
+        <w:t>Introdução</w:t>
+      </w:r>
+    </w:p>
+    <w:p>
+      <w:pPr>
+        <w:spacing w:line="360" w:lineRule="auto"/>
+        <w:ind w:firstLine="709"/>
+        <w:jc w:val="both"/>
+        <w:rPr>
+          <w:b w:val="0"/>
+          <w:sz w:val="22"/>
+        </w:rPr>
+      </w:pPr>
+      <w:r>
+        <w:rPr>
+          <w:b w:val="0"/>
+          <w:sz w:val="22"/>
+        </w:rPr>
+        <w:t>Este relatório tem como objetivo documentar o projeto desenvolvido durante o semestre letivo nas aulas da unidade curricular Sistemas Embebidos. A estrutura deste relatório encontra-se da seguinte forma:</w:t>
+      </w:r>
+    </w:p>
+    <w:p>
+      <w:pPr>
+        <w:pStyle w:val="PargrafodaLista"/>
+        <w:numPr>
+          <w:ilvl w:val="0"/>
+          <w:numId w:val="1"/>
+        </w:numPr>
+        <w:spacing w:line="360" w:lineRule="auto"/>
+        <w:jc w:val="both"/>
+        <w:rPr>
+          <w:b w:val="0"/>
+          <w:sz w:val="22"/>
+        </w:rPr>
+      </w:pPr>
+      <w:r>
+        <w:rPr>
+          <w:b w:val="0"/>
+          <w:sz w:val="22"/>
+        </w:rPr>
+        <w:t>Objetivos</w:t>
+      </w:r>
+    </w:p>
+    <w:p>
+      <w:pPr>
+        <w:pStyle w:val="PargrafodaLista"/>
+        <w:numPr>
+          <w:ilvl w:val="0"/>
+          <w:numId w:val="1"/>
+        </w:numPr>
+        <w:spacing w:line="360" w:lineRule="auto"/>
+        <w:jc w:val="both"/>
+        <w:rPr>
+          <w:b w:val="0"/>
+          <w:sz w:val="22"/>
+        </w:rPr>
+      </w:pPr>
+      <w:r>
+        <w:rPr>
+          <w:b w:val="0"/>
+          <w:sz w:val="22"/>
+        </w:rPr>
+        <w:t>Análise de Problema</w:t>
+      </w:r>
+    </w:p>
+    <w:p>
+      <w:pPr>
+        <w:pStyle w:val="PargrafodaLista"/>
+        <w:numPr>
+          <w:ilvl w:val="0"/>
+          <w:numId w:val="1"/>
+        </w:numPr>
+        <w:spacing w:line="360" w:lineRule="auto"/>
+        <w:jc w:val="both"/>
+        <w:rPr>
+          <w:b w:val="0"/>
+          <w:sz w:val="22"/>
+        </w:rPr>
+      </w:pPr>
+      <w:r>
+        <w:rPr>
+          <w:b w:val="0"/>
+          <w:sz w:val="22"/>
+        </w:rPr>
+        <w:t>Algoritmos</w:t>
+      </w:r>
+    </w:p>
+    <w:p>
+      <w:pPr>
+        <w:pStyle w:val="PargrafodaLista"/>
+        <w:numPr>
+          <w:ilvl w:val="0"/>
+          <w:numId w:val="1"/>
+        </w:numPr>
+        <w:spacing w:line="360" w:lineRule="auto"/>
+        <w:jc w:val="both"/>
+        <w:rPr>
+          <w:b w:val="0"/>
+          <w:sz w:val="22"/>
+        </w:rPr>
+      </w:pPr>
+      <w:r>
+        <w:rPr>
+          <w:b w:val="0"/>
+          <w:sz w:val="22"/>
+        </w:rPr>
+        <w:t>Código</w:t>
+      </w:r>
+    </w:p>
+    <w:p>
+      <w:pPr>
+        <w:pStyle w:val="PargrafodaLista"/>
+        <w:numPr>
+          <w:ilvl w:val="0"/>
+          <w:numId w:val="1"/>
+        </w:numPr>
+        <w:spacing w:line="360" w:lineRule="auto"/>
+        <w:jc w:val="both"/>
+        <w:rPr>
+          <w:b w:val="0"/>
+          <w:sz w:val="22"/>
+        </w:rPr>
+      </w:pPr>
+      <w:r>
+        <w:rPr>
+          <w:b w:val="0"/>
+          <w:sz w:val="22"/>
+        </w:rPr>
+        <w:t>Resultados</w:t>
+      </w:r>
+    </w:p>
+    <w:p>
+      <w:pPr>
+        <w:pStyle w:val="PargrafodaLista"/>
+        <w:numPr>
+          <w:ilvl w:val="0"/>
+          <w:numId w:val="1"/>
+        </w:numPr>
+        <w:spacing w:line="360" w:lineRule="auto"/>
+        <w:jc w:val="both"/>
+        <w:rPr>
+          <w:b w:val="0"/>
+          <w:sz w:val="22"/>
+        </w:rPr>
+      </w:pPr>
+      <w:r>
+        <w:rPr>
+          <w:b w:val="0"/>
+          <w:sz w:val="22"/>
+        </w:rPr>
+        <w:t>Conclusão</w:t>
+      </w:r>
+    </w:p>
+    <w:p>
+      <w:pPr>
+        <w:pStyle w:val="PargrafodaLista"/>
+        <w:spacing w:line="360" w:lineRule="auto"/>
+        <w:ind w:left="1429"/>
+        <w:jc w:val="both"/>
+        <w:rPr>
+          <w:b w:val="0"/>
+          <w:sz w:val="22"/>
+        </w:rPr>
+      </w:pPr>
+    </w:p>
+    <w:p>
+      <w:pPr>
+        <w:pStyle w:val="Cabealho1"/>
+        <w:numPr>
+          <w:ilvl w:val="0"/>
+          <w:numId w:val="3"/>
+        </w:numPr>
+      </w:pPr>
+      <w:r>
+        <w:t>Objetivos</w:t>
+      </w:r>
+    </w:p>
+    <w:p/>
+    <w:p>
+      <w:pPr>
+        <w:spacing w:line="360" w:lineRule="auto"/>
+        <w:ind w:firstLine="709"/>
+        <w:jc w:val="both"/>
+        <w:rPr>
+          <w:rFonts w:cstheme="minorHAnsi"/>
+          <w:b w:val="0"/>
+          <w:sz w:val="22"/>
+        </w:rPr>
+      </w:pPr>
+      <w:r>
+        <w:rPr>
+          <w:rFonts w:cstheme="minorHAnsi"/>
+          <w:b w:val="0"/>
+          <w:sz w:val="22"/>
+        </w:rPr>
+        <w:t>Neste projeto foi construído um</w:t>
+      </w:r>
+      <w:r>
+        <w:rPr>
+          <w:rFonts w:cstheme="minorHAnsi"/>
+          <w:b w:val="0"/>
+          <w:sz w:val="22"/>
+        </w:rPr>
+        <w:t xml:space="preserve"> sistema de medição d</w:t>
+      </w:r>
+      <w:r>
+        <w:rPr>
+          <w:rFonts w:cstheme="minorHAnsi"/>
+          <w:b w:val="0"/>
+          <w:sz w:val="22"/>
+        </w:rPr>
+        <w:t>e</w:t>
+      </w:r>
+      <w:r>
+        <w:rPr>
+          <w:rFonts w:cstheme="minorHAnsi"/>
+          <w:b w:val="0"/>
+          <w:sz w:val="22"/>
+        </w:rPr>
+        <w:t xml:space="preserve"> som captado por um microfone de um dispositivo Android, que </w:t>
+      </w:r>
+      <w:r>
+        <w:rPr>
+          <w:rFonts w:cstheme="minorHAnsi"/>
+          <w:b w:val="0"/>
+          <w:sz w:val="22"/>
+        </w:rPr>
+        <w:t>envia</w:t>
+      </w:r>
+      <w:r>
+        <w:rPr>
+          <w:rFonts w:cstheme="minorHAnsi"/>
+          <w:b w:val="0"/>
+          <w:sz w:val="22"/>
+        </w:rPr>
+        <w:t xml:space="preserve"> os dados para um microcontrolador Arduino através de Bluetooth. O microcontrolador, consoante os dados recebidos, </w:t>
+      </w:r>
+      <w:r>
+        <w:rPr>
+          <w:rFonts w:cstheme="minorHAnsi"/>
+          <w:b w:val="0"/>
+          <w:sz w:val="22"/>
+        </w:rPr>
+        <w:t>desencadeia</w:t>
+      </w:r>
+      <w:r>
+        <w:rPr>
+          <w:rFonts w:cstheme="minorHAnsi"/>
+          <w:b w:val="0"/>
+          <w:sz w:val="22"/>
+        </w:rPr>
+        <w:t xml:space="preserve"> o acender de LEDs ligados a este.</w:t>
+      </w:r>
+    </w:p>
+    <w:p>
+      <w:pPr>
+        <w:spacing w:line="360" w:lineRule="auto"/>
+        <w:ind w:firstLine="709"/>
+        <w:jc w:val="both"/>
+        <w:rPr>
+          <w:rFonts w:cstheme="minorHAnsi"/>
+          <w:b w:val="0"/>
+          <w:sz w:val="22"/>
+        </w:rPr>
+      </w:pPr>
+      <w:r>
+        <w:rPr>
+          <w:rFonts w:cstheme="minorHAnsi"/>
+          <w:b w:val="0"/>
+          <w:sz w:val="22"/>
+        </w:rPr>
+        <w:t xml:space="preserve">O sistema </w:t>
+      </w:r>
+      <w:r>
+        <w:rPr>
+          <w:rFonts w:cstheme="minorHAnsi"/>
+          <w:b w:val="0"/>
+          <w:sz w:val="22"/>
+        </w:rPr>
+        <w:t>possui</w:t>
+      </w:r>
+      <w:r>
+        <w:rPr>
+          <w:rFonts w:cstheme="minorHAnsi"/>
+          <w:b w:val="0"/>
+          <w:sz w:val="22"/>
+        </w:rPr>
+        <w:t xml:space="preserve"> mecanismos de comunicação </w:t>
+      </w:r>
+      <w:r>
+        <w:rPr>
+          <w:rFonts w:cstheme="minorHAnsi"/>
+          <w:b w:val="0"/>
+          <w:sz w:val="22"/>
+        </w:rPr>
+        <w:t xml:space="preserve">bidirecional, ou seja, </w:t>
+      </w:r>
+      <w:r>
+        <w:rPr>
+          <w:rFonts w:cstheme="minorHAnsi"/>
+          <w:b w:val="0"/>
+          <w:sz w:val="22"/>
+        </w:rPr>
+        <w:t xml:space="preserve">nos dois sentidos. A comunicação </w:t>
+      </w:r>
+      <w:r>
+        <w:rPr>
+          <w:rFonts w:cstheme="minorHAnsi"/>
+          <w:b w:val="0"/>
+          <w:sz w:val="22"/>
+        </w:rPr>
+        <w:t>é</w:t>
+      </w:r>
+      <w:r>
+        <w:rPr>
+          <w:rFonts w:cstheme="minorHAnsi"/>
+          <w:b w:val="0"/>
+          <w:sz w:val="22"/>
+        </w:rPr>
+        <w:t xml:space="preserve"> manipulada por botões ligados ao microcontrolador para que este, por sua vez, envie através de Bluetooth o modo desejado para o dispositivo Android. Este modo</w:t>
+      </w:r>
+      <w:r>
+        <w:rPr>
+          <w:rFonts w:cstheme="minorHAnsi"/>
+          <w:b w:val="0"/>
+          <w:sz w:val="22"/>
+        </w:rPr>
+        <w:t xml:space="preserve"> é alterado consoante o botão que é pressionado e faz com que seja aplicado um filtro nos valores enviados para o microcontrolador.</w:t>
+      </w:r>
+    </w:p>
+    <w:p>
+      <w:pPr>
+        <w:spacing w:line="360" w:lineRule="auto"/>
+        <w:ind w:firstLine="709"/>
+        <w:jc w:val="both"/>
+        <w:rPr>
+          <w:b w:val="0"/>
+          <w:sz w:val="20"/>
+        </w:rPr>
+      </w:pPr>
+    </w:p>
+    <w:p>
+      <w:pPr>
+        <w:pStyle w:val="Cabealho1"/>
+        <w:numPr>
+          <w:ilvl w:val="0"/>
+          <w:numId w:val="3"/>
+        </w:numPr>
+      </w:pPr>
+      <w:r>
+        <w:t>An</w:t>
+      </w:r>
+      <w:r>
+        <w:t>á</w:t>
+      </w:r>
+      <w:r>
+        <w:t>lise do Problema</w:t>
+      </w:r>
+      <w:bookmarkStart w:id="0" w:name="_Toc481339515"/>
+    </w:p>
+    <w:p>
+      <w:pPr>
+        <w:pStyle w:val="Cabealho1"/>
+        <w:numPr>
+          <w:ilvl w:val="1"/>
+          <w:numId w:val="3"/>
+        </w:numPr>
+      </w:pPr>
+      <w:r>
+        <w:t>Sistemas de Comunicação</w:t>
+      </w:r>
       <w:bookmarkEnd w:id="0"/>
     </w:p>
+    <w:tbl>
+      <w:tblPr>
+        <w:tblStyle w:val="Tabelacomgrelha"/>
+        <w:tblW w:w="0" w:type="auto"/>
+        <w:tblLook w:val="04A0" w:firstRow="1" w:lastRow="0" w:firstColumn="1" w:lastColumn="0" w:noHBand="0" w:noVBand="1"/>
+      </w:tblPr>
+      <w:tblGrid>
+        <w:gridCol w:w="1440"/>
+        <w:gridCol w:w="1038"/>
+        <w:gridCol w:w="1038"/>
+        <w:gridCol w:w="1091"/>
+        <w:gridCol w:w="1038"/>
+        <w:gridCol w:w="2849"/>
+      </w:tblGrid>
+      <w:tr>
+        <w:tc>
+          <w:tcPr>
+            <w:tcW w:w="1123" w:type="dxa"/>
+            <w:vAlign w:val="center"/>
+          </w:tcPr>
+          <w:p>
+            <w:pPr>
+              <w:ind w:firstLine="0"/>
+              <w:jc w:val="center"/>
+              <w:rPr>
+                <w:lang w:val="pt-PT"/>
+              </w:rPr>
+            </w:pPr>
+            <w:r>
+              <w:rPr>
+                <w:i/>
+                <w:lang w:val="pt-PT"/>
+              </w:rPr>
+              <w:t>Byte</w:t>
+            </w:r>
+            <w:r>
+              <w:rPr>
+                <w:lang w:val="pt-PT"/>
+              </w:rPr>
+              <w:t xml:space="preserve"> de Sincronismo</w:t>
+            </w:r>
+          </w:p>
+        </w:tc>
+        <w:tc>
+          <w:tcPr>
+            <w:tcW w:w="4353" w:type="dxa"/>
+            <w:gridSpan w:val="4"/>
+            <w:vAlign w:val="center"/>
+          </w:tcPr>
+          <w:p>
+            <w:pPr>
+              <w:ind w:firstLine="0"/>
+              <w:jc w:val="center"/>
+              <w:rPr>
+                <w:lang w:val="pt-PT"/>
+              </w:rPr>
+            </w:pPr>
+            <w:r>
+              <w:rPr>
+                <w:i/>
+                <w:lang w:val="pt-PT"/>
+              </w:rPr>
+              <w:t>Bytes</w:t>
+            </w:r>
+            <w:r>
+              <w:rPr>
+                <w:lang w:val="pt-PT"/>
+              </w:rPr>
+              <w:t xml:space="preserve"> da Frequência do som capturado</w:t>
+            </w:r>
+          </w:p>
+        </w:tc>
+        <w:tc>
+          <w:tcPr>
+            <w:tcW w:w="3018" w:type="dxa"/>
+            <w:vAlign w:val="center"/>
+          </w:tcPr>
+          <w:p>
+            <w:pPr>
+              <w:ind w:firstLine="0"/>
+              <w:jc w:val="center"/>
+              <w:rPr>
+                <w:lang w:val="pt-PT"/>
+              </w:rPr>
+            </w:pPr>
+            <w:r>
+              <w:rPr>
+                <w:i/>
+                <w:lang w:val="pt-PT"/>
+              </w:rPr>
+              <w:t>Bytes</w:t>
+            </w:r>
+            <w:r>
+              <w:rPr>
+                <w:lang w:val="pt-PT"/>
+              </w:rPr>
+              <w:t xml:space="preserve"> de </w:t>
+            </w:r>
+            <w:r>
+              <w:rPr>
+                <w:i/>
+                <w:lang w:val="pt-PT"/>
+              </w:rPr>
+              <w:t>checksum</w:t>
+            </w:r>
+          </w:p>
+        </w:tc>
+      </w:tr>
+      <w:tr>
+        <w:tc>
+          <w:tcPr>
+            <w:tcW w:w="1123" w:type="dxa"/>
+          </w:tcPr>
+          <w:p>
+            <w:pPr>
+              <w:ind w:firstLine="0"/>
+              <w:jc w:val="center"/>
+              <w:rPr>
+                <w:lang w:val="pt-PT"/>
+              </w:rPr>
+            </w:pPr>
+            <w:r>
+              <w:rPr>
+                <w:lang w:val="pt-PT"/>
+              </w:rPr>
+              <w:t>1 byte</w:t>
+            </w:r>
+          </w:p>
+        </w:tc>
+        <w:tc>
+          <w:tcPr>
+            <w:tcW w:w="1076" w:type="dxa"/>
+          </w:tcPr>
+          <w:p>
+            <w:pPr>
+              <w:ind w:firstLine="0"/>
+              <w:jc w:val="center"/>
+              <w:rPr>
+                <w:lang w:val="pt-PT"/>
+              </w:rPr>
+            </w:pPr>
+            <w:r>
+              <w:rPr>
+                <w:lang w:val="pt-PT"/>
+              </w:rPr>
+              <w:t>1 byte</w:t>
+            </w:r>
+          </w:p>
+        </w:tc>
+        <w:tc>
+          <w:tcPr>
+            <w:tcW w:w="1076" w:type="dxa"/>
+          </w:tcPr>
+          <w:p>
+            <w:pPr>
+              <w:ind w:firstLine="0"/>
+              <w:jc w:val="center"/>
+              <w:rPr>
+                <w:lang w:val="pt-PT"/>
+              </w:rPr>
+            </w:pPr>
+            <w:r>
+              <w:rPr>
+                <w:lang w:val="pt-PT"/>
+              </w:rPr>
+              <w:t>1 byte</w:t>
+            </w:r>
+          </w:p>
+        </w:tc>
+        <w:tc>
+          <w:tcPr>
+            <w:tcW w:w="1125" w:type="dxa"/>
+          </w:tcPr>
+          <w:p>
+            <w:pPr>
+              <w:ind w:firstLine="0"/>
+              <w:jc w:val="center"/>
+              <w:rPr>
+                <w:lang w:val="pt-PT"/>
+              </w:rPr>
+            </w:pPr>
+            <w:r>
+              <w:rPr>
+                <w:lang w:val="pt-PT"/>
+              </w:rPr>
+              <w:t>1 bytes</w:t>
+            </w:r>
+          </w:p>
+        </w:tc>
+        <w:tc>
+          <w:tcPr>
+            <w:tcW w:w="1076" w:type="dxa"/>
+          </w:tcPr>
+          <w:p>
+            <w:pPr>
+              <w:ind w:firstLine="0"/>
+              <w:jc w:val="center"/>
+              <w:rPr>
+                <w:lang w:val="pt-PT"/>
+              </w:rPr>
+            </w:pPr>
+            <w:r>
+              <w:rPr>
+                <w:lang w:val="pt-PT"/>
+              </w:rPr>
+              <w:t>1 byte</w:t>
+            </w:r>
+          </w:p>
+        </w:tc>
+        <w:tc>
+          <w:tcPr>
+            <w:tcW w:w="3018" w:type="dxa"/>
+          </w:tcPr>
+          <w:p>
+            <w:pPr>
+              <w:ind w:firstLine="0"/>
+              <w:jc w:val="center"/>
+              <w:rPr>
+                <w:lang w:val="pt-PT"/>
+              </w:rPr>
+            </w:pPr>
+            <w:r>
+              <w:rPr>
+                <w:lang w:val="pt-PT"/>
+              </w:rPr>
+              <w:t>1 byte</w:t>
+            </w:r>
+          </w:p>
+        </w:tc>
+      </w:tr>
+    </w:tbl>
+    <w:p/>
+    <w:p>
+      <w:r>
+        <w:t xml:space="preserve">O dispositivo Android vai enviar por Bluetooth um pacote composto por um valor inteiro precedido de um byte de sincronização (52) e um </w:t>
+      </w:r>
+      <w:r>
+        <w:rPr>
+          <w:i/>
+        </w:rPr>
+        <w:t>checksum</w:t>
+      </w:r>
+      <w:r>
+        <w:t xml:space="preserve"> para garantir fiabilidade dos dados.</w:t>
+      </w:r>
+    </w:p>
+    <w:p/>
+    <w:p>
+      <w:pPr>
+        <w:pStyle w:val="PargrafodaLista"/>
+        <w:numPr>
+          <w:ilvl w:val="1"/>
+          <w:numId w:val="3"/>
+        </w:numPr>
+        <w:spacing w:after="200" w:line="360" w:lineRule="auto"/>
+        <w:jc w:val="both"/>
+        <w:outlineLvl w:val="1"/>
+        <w:rPr>
+          <w:i/>
+        </w:rPr>
+      </w:pPr>
+      <w:bookmarkStart w:id="1" w:name="_Toc481339516"/>
+      <w:r>
+        <w:rPr>
+          <w:i/>
+        </w:rPr>
+        <w:lastRenderedPageBreak/>
+        <w:t xml:space="preserve"> </w:t>
+      </w:r>
+      <w:r>
+        <w:rPr>
+          <w:i/>
+        </w:rPr>
+        <w:t>Máquina de Estados para confirmar dados enviados</w:t>
+      </w:r>
+      <w:bookmarkEnd w:id="1"/>
+    </w:p>
+    <w:p>
+      <w:r>
+        <w:rPr>
+          <w:noProof/>
+          <w:lang w:val="en-GB" w:eastAsia="en-GB"/>
+        </w:rPr>
+        <w:drawing>
+          <wp:inline distT="0" distB="0" distL="0" distR="0" wp14:anchorId="29C91156" wp14:editId="21AAD8ED">
+            <wp:extent cx="6334125" cy="3395980"/>
+            <wp:effectExtent l="0" t="0" r="0" b="0"/>
+            <wp:docPr id="52" name="Imagem 52"/>
+            <wp:cNvGraphicFramePr>
+              <a:graphicFrameLocks xmlns:a="http://schemas.openxmlformats.org/drawingml/2006/main" noChangeAspect="1"/>
+            </wp:cNvGraphicFramePr>
+            <a:graphic xmlns:a="http://schemas.openxmlformats.org/drawingml/2006/main">
+              <a:graphicData uri="http://schemas.openxmlformats.org/drawingml/2006/picture">
+                <pic:pic xmlns:pic="http://schemas.openxmlformats.org/drawingml/2006/picture">
+                  <pic:nvPicPr>
+                    <pic:cNvPr id="0" name="Picture 3"/>
+                    <pic:cNvPicPr>
+                      <a:picLocks noChangeAspect="1" noChangeArrowheads="1"/>
+                    </pic:cNvPicPr>
+                  </pic:nvPicPr>
+                  <pic:blipFill>
+                    <a:blip r:embed="rId9">
+                      <a:extLst>
+                        <a:ext uri="{28A0092B-C50C-407E-A947-70E740481C1C}">
+                          <a14:useLocalDpi xmlns:a14="http://schemas.microsoft.com/office/drawing/2010/main" val="0"/>
+                        </a:ext>
+                      </a:extLst>
+                    </a:blip>
+                    <a:srcRect/>
+                    <a:stretch>
+                      <a:fillRect/>
+                    </a:stretch>
+                  </pic:blipFill>
+                  <pic:spPr bwMode="auto">
+                    <a:xfrm>
+                      <a:off x="0" y="0"/>
+                      <a:ext cx="6334125" cy="3395980"/>
+                    </a:xfrm>
+                    <a:prstGeom prst="rect">
+                      <a:avLst/>
+                    </a:prstGeom>
+                    <a:noFill/>
+                  </pic:spPr>
+                </pic:pic>
+              </a:graphicData>
+            </a:graphic>
+          </wp:inline>
+        </w:drawing>
+      </w:r>
+    </w:p>
+    <w:p>
+      <w:r>
+        <w:br w:type="page"/>
+      </w:r>
+    </w:p>
+    <w:p/>
+    <w:p>
+      <w:pPr>
+        <w:pStyle w:val="Cabealho1"/>
+        <w:numPr>
+          <w:ilvl w:val="0"/>
+          <w:numId w:val="3"/>
+        </w:numPr>
+      </w:pPr>
+      <w:r>
+        <w:t>Algoritmos</w:t>
+      </w:r>
+    </w:p>
+    <w:p>
+      <w:pPr>
+        <w:pStyle w:val="Cabealho1"/>
+        <w:numPr>
+          <w:ilvl w:val="0"/>
+          <w:numId w:val="3"/>
+        </w:numPr>
+      </w:pPr>
+      <w:r>
+        <w:t xml:space="preserve">Código </w:t>
+      </w:r>
+    </w:p>
+    <w:p>
+      <w:pPr>
+        <w:pStyle w:val="Cabealho1"/>
+        <w:numPr>
+          <w:ilvl w:val="0"/>
+          <w:numId w:val="3"/>
+        </w:numPr>
+      </w:pPr>
+      <w:r>
+        <w:t xml:space="preserve">Resultados </w:t>
+      </w:r>
+    </w:p>
+    <w:p>
+      <w:pPr>
+        <w:pStyle w:val="Cabealho1"/>
+        <w:numPr>
+          <w:ilvl w:val="0"/>
+          <w:numId w:val="3"/>
+        </w:numPr>
+      </w:pPr>
+      <w:r>
+        <w:t>Conclusão</w:t>
+      </w:r>
+    </w:p>
+    <w:p>
+      <w:r>
+        <w:br w:type="page"/>
+      </w:r>
+      <w:bookmarkStart w:id="2" w:name="_GoBack"/>
+      <w:bookmarkEnd w:id="2"/>
+    </w:p>
+    <w:p/>
+    <w:p/>
     <w:sectPr>
       <w:pgSz w:w="11906" w:h="16838"/>
       <w:pgMar w:top="1417" w:right="1701" w:bottom="1417" w:left="1701" w:header="708" w:footer="708" w:gutter="0"/>
@@ -1219,6 +1446,382 @@
     </w:sectPr>
   </w:body>
 </w:document>
+</file>
+
+<file path=word/endnotes.xml><?xml version="1.0" encoding="utf-8"?>
+<w:endnotes xmlns:wpc="http://schemas.microsoft.com/office/word/2010/wordprocessingCanvas" xmlns:cx="http://schemas.microsoft.com/office/drawing/2014/chartex" xmlns:cx1="http://schemas.microsoft.com/office/drawing/2015/9/8/chartex" xmlns:mc="http://schemas.openxmlformats.org/markup-compatibility/2006" xmlns:o="urn:schemas-microsoft-com:office:office" xmlns:r="http://schemas.openxmlformats.org/officeDocument/2006/relationships" xmlns:m="http://schemas.openxmlformats.org/officeDocument/2006/math" xmlns:v="urn:schemas-microsoft-com:vml" xmlns:wp14="http://schemas.microsoft.com/office/word/2010/wordprocessingDrawing" xmlns:wp="http://schemas.openxmlformats.org/drawingml/2006/wordprocessingDrawing" xmlns:w10="urn:schemas-microsoft-com:office:word" xmlns:w="http://schemas.openxmlformats.org/wordprocessingml/2006/main" xmlns:w14="http://schemas.microsoft.com/office/word/2010/wordml" xmlns:w15="http://schemas.microsoft.com/office/word/2012/wordml" xmlns:w16se="http://schemas.microsoft.com/office/word/2015/wordml/symex" xmlns:wpg="http://schemas.microsoft.com/office/word/2010/wordprocessingGroup" xmlns:wpi="http://schemas.microsoft.com/office/word/2010/wordprocessingInk" xmlns:wne="http://schemas.microsoft.com/office/word/2006/wordml" xmlns:wps="http://schemas.microsoft.com/office/word/2010/wordprocessingShape" mc:Ignorable="w14 w15 w16se wp14">
+  <w:endnote w:type="separator" w:id="-1">
+    <w:p>
+      <w:r>
+        <w:separator/>
+      </w:r>
+    </w:p>
+  </w:endnote>
+  <w:endnote w:type="continuationSeparator" w:id="0">
+    <w:p>
+      <w:r>
+        <w:continuationSeparator/>
+      </w:r>
+    </w:p>
+  </w:endnote>
+</w:endnotes>
+</file>
+
+<file path=word/footnotes.xml><?xml version="1.0" encoding="utf-8"?>
+<w:footnotes xmlns:wpc="http://schemas.microsoft.com/office/word/2010/wordprocessingCanvas" xmlns:cx="http://schemas.microsoft.com/office/drawing/2014/chartex" xmlns:cx1="http://schemas.microsoft.com/office/drawing/2015/9/8/chartex" xmlns:mc="http://schemas.openxmlformats.org/markup-compatibility/2006" xmlns:o="urn:schemas-microsoft-com:office:office" xmlns:r="http://schemas.openxmlformats.org/officeDocument/2006/relationships" xmlns:m="http://schemas.openxmlformats.org/officeDocument/2006/math" xmlns:v="urn:schemas-microsoft-com:vml" xmlns:wp14="http://schemas.microsoft.com/office/word/2010/wordprocessingDrawing" xmlns:wp="http://schemas.openxmlformats.org/drawingml/2006/wordprocessingDrawing" xmlns:w10="urn:schemas-microsoft-com:office:word" xmlns:w="http://schemas.openxmlformats.org/wordprocessingml/2006/main" xmlns:w14="http://schemas.microsoft.com/office/word/2010/wordml" xmlns:w15="http://schemas.microsoft.com/office/word/2012/wordml" xmlns:w16se="http://schemas.microsoft.com/office/word/2015/wordml/symex" xmlns:wpg="http://schemas.microsoft.com/office/word/2010/wordprocessingGroup" xmlns:wpi="http://schemas.microsoft.com/office/word/2010/wordprocessingInk" xmlns:wne="http://schemas.microsoft.com/office/word/2006/wordml" xmlns:wps="http://schemas.microsoft.com/office/word/2010/wordprocessingShape" mc:Ignorable="w14 w15 w16se wp14">
+  <w:footnote w:type="separator" w:id="-1">
+    <w:p>
+      <w:r>
+        <w:separator/>
+      </w:r>
+    </w:p>
+  </w:footnote>
+  <w:footnote w:type="continuationSeparator" w:id="0">
+    <w:p>
+      <w:r>
+        <w:continuationSeparator/>
+      </w:r>
+    </w:p>
+  </w:footnote>
+</w:footnotes>
+</file>
+
+<file path=word/numbering.xml><?xml version="1.0" encoding="utf-8"?>
+<w:numbering xmlns:wpc="http://schemas.microsoft.com/office/word/2010/wordprocessingCanvas" xmlns:cx="http://schemas.microsoft.com/office/drawing/2014/chartex" xmlns:cx1="http://schemas.microsoft.com/office/drawing/2015/9/8/chartex" xmlns:mc="http://schemas.openxmlformats.org/markup-compatibility/2006" xmlns:o="urn:schemas-microsoft-com:office:office" xmlns:r="http://schemas.openxmlformats.org/officeDocument/2006/relationships" xmlns:m="http://schemas.openxmlformats.org/officeDocument/2006/math" xmlns:v="urn:schemas-microsoft-com:vml" xmlns:wp14="http://schemas.microsoft.com/office/word/2010/wordprocessingDrawing" xmlns:wp="http://schemas.openxmlformats.org/drawingml/2006/wordprocessingDrawing" xmlns:w10="urn:schemas-microsoft-com:office:word" xmlns:w="http://schemas.openxmlformats.org/wordprocessingml/2006/main" xmlns:w14="http://schemas.microsoft.com/office/word/2010/wordml" xmlns:w15="http://schemas.microsoft.com/office/word/2012/wordml" xmlns:w16se="http://schemas.microsoft.com/office/word/2015/wordml/symex" xmlns:wpg="http://schemas.microsoft.com/office/word/2010/wordprocessingGroup" xmlns:wpi="http://schemas.microsoft.com/office/word/2010/wordprocessingInk" xmlns:wne="http://schemas.microsoft.com/office/word/2006/wordml" xmlns:wps="http://schemas.microsoft.com/office/word/2010/wordprocessingShape" mc:Ignorable="w14 w15 w16se wp14">
+  <w:abstractNum w:abstractNumId="0" w15:restartNumberingAfterBreak="0">
+    <w:nsid w:val="32505D85"/>
+    <w:multiLevelType w:val="multilevel"/>
+    <w:tmpl w:val="F470EFA8"/>
+    <w:lvl w:ilvl="0">
+      <w:start w:val="1"/>
+      <w:numFmt w:val="decimal"/>
+      <w:lvlText w:val="%1."/>
+      <w:lvlJc w:val="left"/>
+      <w:pPr>
+        <w:ind w:left="720" w:hanging="360"/>
+      </w:pPr>
+      <w:rPr>
+        <w:rFonts w:hint="default"/>
+      </w:rPr>
+    </w:lvl>
+    <w:lvl w:ilvl="1">
+      <w:start w:val="1"/>
+      <w:numFmt w:val="decimal"/>
+      <w:isLgl/>
+      <w:lvlText w:val="%1.%2."/>
+      <w:lvlJc w:val="left"/>
+      <w:pPr>
+        <w:ind w:left="1080" w:hanging="720"/>
+      </w:pPr>
+      <w:rPr>
+        <w:rFonts w:hint="default"/>
+      </w:rPr>
+    </w:lvl>
+    <w:lvl w:ilvl="2">
+      <w:start w:val="1"/>
+      <w:numFmt w:val="decimal"/>
+      <w:isLgl/>
+      <w:lvlText w:val="%1.%2.%3."/>
+      <w:lvlJc w:val="left"/>
+      <w:pPr>
+        <w:ind w:left="1080" w:hanging="720"/>
+      </w:pPr>
+      <w:rPr>
+        <w:rFonts w:hint="default"/>
+      </w:rPr>
+    </w:lvl>
+    <w:lvl w:ilvl="3">
+      <w:start w:val="1"/>
+      <w:numFmt w:val="decimal"/>
+      <w:isLgl/>
+      <w:lvlText w:val="%1.%2.%3.%4."/>
+      <w:lvlJc w:val="left"/>
+      <w:pPr>
+        <w:ind w:left="1440" w:hanging="1080"/>
+      </w:pPr>
+      <w:rPr>
+        <w:rFonts w:hint="default"/>
+      </w:rPr>
+    </w:lvl>
+    <w:lvl w:ilvl="4">
+      <w:start w:val="1"/>
+      <w:numFmt w:val="decimal"/>
+      <w:isLgl/>
+      <w:lvlText w:val="%1.%2.%3.%4.%5."/>
+      <w:lvlJc w:val="left"/>
+      <w:pPr>
+        <w:ind w:left="1440" w:hanging="1080"/>
+      </w:pPr>
+      <w:rPr>
+        <w:rFonts w:hint="default"/>
+      </w:rPr>
+    </w:lvl>
+    <w:lvl w:ilvl="5">
+      <w:start w:val="1"/>
+      <w:numFmt w:val="decimal"/>
+      <w:isLgl/>
+      <w:lvlText w:val="%1.%2.%3.%4.%5.%6."/>
+      <w:lvlJc w:val="left"/>
+      <w:pPr>
+        <w:ind w:left="1800" w:hanging="1440"/>
+      </w:pPr>
+      <w:rPr>
+        <w:rFonts w:hint="default"/>
+      </w:rPr>
+    </w:lvl>
+    <w:lvl w:ilvl="6">
+      <w:start w:val="1"/>
+      <w:numFmt w:val="decimal"/>
+      <w:isLgl/>
+      <w:lvlText w:val="%1.%2.%3.%4.%5.%6.%7."/>
+      <w:lvlJc w:val="left"/>
+      <w:pPr>
+        <w:ind w:left="1800" w:hanging="1440"/>
+      </w:pPr>
+      <w:rPr>
+        <w:rFonts w:hint="default"/>
+      </w:rPr>
+    </w:lvl>
+    <w:lvl w:ilvl="7">
+      <w:start w:val="1"/>
+      <w:numFmt w:val="decimal"/>
+      <w:isLgl/>
+      <w:lvlText w:val="%1.%2.%3.%4.%5.%6.%7.%8."/>
+      <w:lvlJc w:val="left"/>
+      <w:pPr>
+        <w:ind w:left="2160" w:hanging="1800"/>
+      </w:pPr>
+      <w:rPr>
+        <w:rFonts w:hint="default"/>
+      </w:rPr>
+    </w:lvl>
+    <w:lvl w:ilvl="8">
+      <w:start w:val="1"/>
+      <w:numFmt w:val="decimal"/>
+      <w:isLgl/>
+      <w:lvlText w:val="%1.%2.%3.%4.%5.%6.%7.%8.%9."/>
+      <w:lvlJc w:val="left"/>
+      <w:pPr>
+        <w:ind w:left="2160" w:hanging="1800"/>
+      </w:pPr>
+      <w:rPr>
+        <w:rFonts w:hint="default"/>
+      </w:rPr>
+    </w:lvl>
+  </w:abstractNum>
+  <w:abstractNum w:abstractNumId="1" w15:restartNumberingAfterBreak="0">
+    <w:nsid w:val="46352B7A"/>
+    <w:multiLevelType w:val="hybridMultilevel"/>
+    <w:tmpl w:val="2572F026"/>
+    <w:lvl w:ilvl="0" w:tplc="08090001">
+      <w:start w:val="1"/>
+      <w:numFmt w:val="bullet"/>
+      <w:lvlText w:val=""/>
+      <w:lvlJc w:val="left"/>
+      <w:pPr>
+        <w:ind w:left="1429" w:hanging="360"/>
+      </w:pPr>
+      <w:rPr>
+        <w:rFonts w:ascii="Symbol" w:hAnsi="Symbol" w:hint="default"/>
+      </w:rPr>
+    </w:lvl>
+    <w:lvl w:ilvl="1" w:tplc="08090003" w:tentative="1">
+      <w:start w:val="1"/>
+      <w:numFmt w:val="bullet"/>
+      <w:lvlText w:val="o"/>
+      <w:lvlJc w:val="left"/>
+      <w:pPr>
+        <w:ind w:left="2149" w:hanging="360"/>
+      </w:pPr>
+      <w:rPr>
+        <w:rFonts w:ascii="Courier New" w:hAnsi="Courier New" w:cs="Courier New" w:hint="default"/>
+      </w:rPr>
+    </w:lvl>
+    <w:lvl w:ilvl="2" w:tplc="08090005" w:tentative="1">
+      <w:start w:val="1"/>
+      <w:numFmt w:val="bullet"/>
+      <w:lvlText w:val=""/>
+      <w:lvlJc w:val="left"/>
+      <w:pPr>
+        <w:ind w:left="2869" w:hanging="360"/>
+      </w:pPr>
+      <w:rPr>
+        <w:rFonts w:ascii="Wingdings" w:hAnsi="Wingdings" w:hint="default"/>
+      </w:rPr>
+    </w:lvl>
+    <w:lvl w:ilvl="3" w:tplc="08090001" w:tentative="1">
+      <w:start w:val="1"/>
+      <w:numFmt w:val="bullet"/>
+      <w:lvlText w:val=""/>
+      <w:lvlJc w:val="left"/>
+      <w:pPr>
+        <w:ind w:left="3589" w:hanging="360"/>
+      </w:pPr>
+      <w:rPr>
+        <w:rFonts w:ascii="Symbol" w:hAnsi="Symbol" w:hint="default"/>
+      </w:rPr>
+    </w:lvl>
+    <w:lvl w:ilvl="4" w:tplc="08090003" w:tentative="1">
+      <w:start w:val="1"/>
+      <w:numFmt w:val="bullet"/>
+      <w:lvlText w:val="o"/>
+      <w:lvlJc w:val="left"/>
+      <w:pPr>
+        <w:ind w:left="4309" w:hanging="360"/>
+      </w:pPr>
+      <w:rPr>
+        <w:rFonts w:ascii="Courier New" w:hAnsi="Courier New" w:cs="Courier New" w:hint="default"/>
+      </w:rPr>
+    </w:lvl>
+    <w:lvl w:ilvl="5" w:tplc="08090005" w:tentative="1">
+      <w:start w:val="1"/>
+      <w:numFmt w:val="bullet"/>
+      <w:lvlText w:val=""/>
+      <w:lvlJc w:val="left"/>
+      <w:pPr>
+        <w:ind w:left="5029" w:hanging="360"/>
+      </w:pPr>
+      <w:rPr>
+        <w:rFonts w:ascii="Wingdings" w:hAnsi="Wingdings" w:hint="default"/>
+      </w:rPr>
+    </w:lvl>
+    <w:lvl w:ilvl="6" w:tplc="08090001" w:tentative="1">
+      <w:start w:val="1"/>
+      <w:numFmt w:val="bullet"/>
+      <w:lvlText w:val=""/>
+      <w:lvlJc w:val="left"/>
+      <w:pPr>
+        <w:ind w:left="5749" w:hanging="360"/>
+      </w:pPr>
+      <w:rPr>
+        <w:rFonts w:ascii="Symbol" w:hAnsi="Symbol" w:hint="default"/>
+      </w:rPr>
+    </w:lvl>
+    <w:lvl w:ilvl="7" w:tplc="08090003" w:tentative="1">
+      <w:start w:val="1"/>
+      <w:numFmt w:val="bullet"/>
+      <w:lvlText w:val="o"/>
+      <w:lvlJc w:val="left"/>
+      <w:pPr>
+        <w:ind w:left="6469" w:hanging="360"/>
+      </w:pPr>
+      <w:rPr>
+        <w:rFonts w:ascii="Courier New" w:hAnsi="Courier New" w:cs="Courier New" w:hint="default"/>
+      </w:rPr>
+    </w:lvl>
+    <w:lvl w:ilvl="8" w:tplc="08090005" w:tentative="1">
+      <w:start w:val="1"/>
+      <w:numFmt w:val="bullet"/>
+      <w:lvlText w:val=""/>
+      <w:lvlJc w:val="left"/>
+      <w:pPr>
+        <w:ind w:left="7189" w:hanging="360"/>
+      </w:pPr>
+      <w:rPr>
+        <w:rFonts w:ascii="Wingdings" w:hAnsi="Wingdings" w:hint="default"/>
+      </w:rPr>
+    </w:lvl>
+  </w:abstractNum>
+  <w:abstractNum w:abstractNumId="2" w15:restartNumberingAfterBreak="0">
+    <w:nsid w:val="6E6D08EE"/>
+    <w:multiLevelType w:val="multilevel"/>
+    <w:tmpl w:val="0816001F"/>
+    <w:lvl w:ilvl="0">
+      <w:start w:val="1"/>
+      <w:numFmt w:val="decimal"/>
+      <w:lvlText w:val="%1."/>
+      <w:lvlJc w:val="left"/>
+      <w:pPr>
+        <w:ind w:left="360" w:hanging="360"/>
+      </w:pPr>
+      <w:rPr>
+        <w:rFonts w:hint="default"/>
+        <w:b/>
+      </w:rPr>
+    </w:lvl>
+    <w:lvl w:ilvl="1">
+      <w:start w:val="1"/>
+      <w:numFmt w:val="decimal"/>
+      <w:lvlText w:val="%1.%2."/>
+      <w:lvlJc w:val="left"/>
+      <w:pPr>
+        <w:ind w:left="792" w:hanging="432"/>
+      </w:pPr>
+    </w:lvl>
+    <w:lvl w:ilvl="2">
+      <w:start w:val="1"/>
+      <w:numFmt w:val="decimal"/>
+      <w:lvlText w:val="%1.%2.%3."/>
+      <w:lvlJc w:val="left"/>
+      <w:pPr>
+        <w:ind w:left="1224" w:hanging="504"/>
+      </w:pPr>
+    </w:lvl>
+    <w:lvl w:ilvl="3">
+      <w:start w:val="1"/>
+      <w:numFmt w:val="decimal"/>
+      <w:lvlText w:val="%1.%2.%3.%4."/>
+      <w:lvlJc w:val="left"/>
+      <w:pPr>
+        <w:ind w:left="1728" w:hanging="648"/>
+      </w:pPr>
+    </w:lvl>
+    <w:lvl w:ilvl="4">
+      <w:start w:val="1"/>
+      <w:numFmt w:val="decimal"/>
+      <w:lvlText w:val="%1.%2.%3.%4.%5."/>
+      <w:lvlJc w:val="left"/>
+      <w:pPr>
+        <w:ind w:left="2232" w:hanging="792"/>
+      </w:pPr>
+    </w:lvl>
+    <w:lvl w:ilvl="5">
+      <w:start w:val="1"/>
+      <w:numFmt w:val="decimal"/>
+      <w:lvlText w:val="%1.%2.%3.%4.%5.%6."/>
+      <w:lvlJc w:val="left"/>
+      <w:pPr>
+        <w:ind w:left="2736" w:hanging="936"/>
+      </w:pPr>
+    </w:lvl>
+    <w:lvl w:ilvl="6">
+      <w:start w:val="1"/>
+      <w:numFmt w:val="decimal"/>
+      <w:lvlText w:val="%1.%2.%3.%4.%5.%6.%7."/>
+      <w:lvlJc w:val="left"/>
+      <w:pPr>
+        <w:ind w:left="3240" w:hanging="1080"/>
+      </w:pPr>
+    </w:lvl>
+    <w:lvl w:ilvl="7">
+      <w:start w:val="1"/>
+      <w:numFmt w:val="decimal"/>
+      <w:lvlText w:val="%1.%2.%3.%4.%5.%6.%7.%8."/>
+      <w:lvlJc w:val="left"/>
+      <w:pPr>
+        <w:ind w:left="3744" w:hanging="1224"/>
+      </w:pPr>
+    </w:lvl>
+    <w:lvl w:ilvl="8">
+      <w:start w:val="1"/>
+      <w:numFmt w:val="decimal"/>
+      <w:lvlText w:val="%1.%2.%3.%4.%5.%6.%7.%8.%9."/>
+      <w:lvlJc w:val="left"/>
+      <w:pPr>
+        <w:ind w:left="4320" w:hanging="1440"/>
+      </w:pPr>
+    </w:lvl>
+  </w:abstractNum>
+  <w:num w:numId="1">
+    <w:abstractNumId w:val="1"/>
+  </w:num>
+  <w:num w:numId="2">
+    <w:abstractNumId w:val="2"/>
+  </w:num>
+  <w:num w:numId="3">
+    <w:abstractNumId w:val="0"/>
+  </w:num>
+</w:numbering>
 </file>
 
 <file path=word/styles.xml><?xml version="1.0" encoding="utf-8"?>
@@ -1238,7 +1841,7 @@
       </w:pPr>
     </w:pPrDefault>
   </w:docDefaults>
-  <w:latentStyles w:defLockedState="0" w:defUIPriority="99" w:defSemiHidden="0" w:defUnhideWhenUsed="0" w:defQFormat="0" w:count="375">
+  <w:latentStyles w:defLockedState="0" w:defUIPriority="99" w:defSemiHidden="0" w:defUnhideWhenUsed="0" w:defQFormat="0" w:count="371">
     <w:lsdException w:name="Normal" w:uiPriority="0" w:qFormat="1"/>
     <w:lsdException w:name="heading 1" w:uiPriority="9" w:qFormat="1"/>
     <w:lsdException w:name="heading 2" w:semiHidden="1" w:uiPriority="9" w:unhideWhenUsed="1" w:qFormat="1"/>
@@ -1344,6 +1947,7 @@
     <w:lsdException w:name="HTML Sample" w:semiHidden="1" w:unhideWhenUsed="1"/>
     <w:lsdException w:name="HTML Typewriter" w:semiHidden="1" w:unhideWhenUsed="1"/>
     <w:lsdException w:name="HTML Variable" w:semiHidden="1" w:unhideWhenUsed="1"/>
+    <w:lsdException w:name="Normal Table" w:semiHidden="1" w:unhideWhenUsed="1"/>
     <w:lsdException w:name="annotation subject" w:semiHidden="1" w:unhideWhenUsed="1"/>
     <w:lsdException w:name="No List" w:semiHidden="1" w:unhideWhenUsed="1"/>
     <w:lsdException w:name="Outline List 1" w:semiHidden="1" w:unhideWhenUsed="1"/>
@@ -1390,8 +1994,10 @@
     <w:lsdException w:name="Table Subtle 2" w:semiHidden="1" w:unhideWhenUsed="1"/>
     <w:lsdException w:name="Table Web 1" w:semiHidden="1" w:unhideWhenUsed="1"/>
     <w:lsdException w:name="Table Web 2" w:semiHidden="1" w:unhideWhenUsed="1"/>
+    <w:lsdException w:name="Table Web 3" w:semiHidden="1" w:unhideWhenUsed="1"/>
     <w:lsdException w:name="Balloon Text" w:semiHidden="1" w:unhideWhenUsed="1"/>
     <w:lsdException w:name="Table Grid" w:uiPriority="39"/>
+    <w:lsdException w:name="Table Theme" w:semiHidden="1" w:unhideWhenUsed="1"/>
     <w:lsdException w:name="Placeholder Text" w:semiHidden="1"/>
     <w:lsdException w:name="No Spacing" w:uiPriority="1" w:qFormat="1"/>
     <w:lsdException w:name="Light Shading" w:uiPriority="60"/>
@@ -1607,20 +2213,38 @@
     <w:lsdException w:name="List Table 5 Dark Accent 6" w:uiPriority="50"/>
     <w:lsdException w:name="List Table 6 Colorful Accent 6" w:uiPriority="51"/>
     <w:lsdException w:name="List Table 7 Colorful Accent 6" w:uiPriority="52"/>
-    <w:lsdException w:name="Mention" w:semiHidden="1" w:unhideWhenUsed="1"/>
-    <w:lsdException w:name="Smart Hyperlink" w:semiHidden="1" w:unhideWhenUsed="1"/>
-    <w:lsdException w:name="Hashtag" w:semiHidden="1" w:unhideWhenUsed="1"/>
-    <w:lsdException w:name="Unresolved Mention" w:semiHidden="1" w:unhideWhenUsed="1"/>
   </w:latentStyles>
   <w:style w:type="paragraph" w:default="1" w:styleId="Normal">
     <w:name w:val="Normal"/>
     <w:qFormat/>
-    <w:rsid w:val="00B224C5"/>
+    <w:rsid w:val="008951BA"/>
+    <w:rPr>
+      <w:b/>
+      <w:sz w:val="24"/>
+      <w:szCs w:val="24"/>
+    </w:rPr>
+  </w:style>
+  <w:style w:type="paragraph" w:styleId="Cabealho1">
+    <w:name w:val="heading 1"/>
+    <w:basedOn w:val="Normal"/>
+    <w:next w:val="Normal"/>
+    <w:link w:val="Cabealho1Carter"/>
+    <w:uiPriority w:val="9"/>
+    <w:qFormat/>
+    <w:rsid w:val="008951BA"/>
+    <w:pPr>
+      <w:keepNext/>
+      <w:keepLines/>
+      <w:spacing w:before="240" w:after="0"/>
+      <w:outlineLvl w:val="0"/>
+    </w:pPr>
+    <w:rPr>
+      <w:rFonts w:eastAsiaTheme="majorEastAsia" w:cstheme="minorHAnsi"/>
+    </w:rPr>
   </w:style>
   <w:style w:type="character" w:default="1" w:styleId="Tipodeletrapredefinidodopargrafo">
     <w:name w:val="Default Paragraph Font"/>
     <w:uiPriority w:val="1"/>
-    <w:semiHidden/>
     <w:unhideWhenUsed/>
   </w:style>
   <w:style w:type="table" w:default="1" w:styleId="Tabelanormal">
@@ -1707,6 +2331,98 @@
       <w:szCs w:val="64"/>
       <w:lang w:val="en-US" w:bidi="en-US"/>
     </w:rPr>
+  </w:style>
+  <w:style w:type="paragraph" w:styleId="Cabealho">
+    <w:name w:val="header"/>
+    <w:basedOn w:val="Normal"/>
+    <w:link w:val="CabealhoCarter"/>
+    <w:uiPriority w:val="99"/>
+    <w:unhideWhenUsed/>
+    <w:rsid w:val="008951BA"/>
+    <w:pPr>
+      <w:tabs>
+        <w:tab w:val="center" w:pos="4513"/>
+        <w:tab w:val="right" w:pos="9026"/>
+      </w:tabs>
+      <w:spacing w:after="0" w:line="240" w:lineRule="auto"/>
+    </w:pPr>
+  </w:style>
+  <w:style w:type="character" w:customStyle="1" w:styleId="CabealhoCarter">
+    <w:name w:val="Cabeçalho Caráter"/>
+    <w:basedOn w:val="Tipodeletrapredefinidodopargrafo"/>
+    <w:link w:val="Cabealho"/>
+    <w:uiPriority w:val="99"/>
+    <w:rsid w:val="008951BA"/>
+  </w:style>
+  <w:style w:type="paragraph" w:styleId="Rodap">
+    <w:name w:val="footer"/>
+    <w:basedOn w:val="Normal"/>
+    <w:link w:val="RodapCarter"/>
+    <w:uiPriority w:val="99"/>
+    <w:unhideWhenUsed/>
+    <w:rsid w:val="008951BA"/>
+    <w:pPr>
+      <w:tabs>
+        <w:tab w:val="center" w:pos="4513"/>
+        <w:tab w:val="right" w:pos="9026"/>
+      </w:tabs>
+      <w:spacing w:after="0" w:line="240" w:lineRule="auto"/>
+    </w:pPr>
+  </w:style>
+  <w:style w:type="character" w:customStyle="1" w:styleId="RodapCarter">
+    <w:name w:val="Rodapé Caráter"/>
+    <w:basedOn w:val="Tipodeletrapredefinidodopargrafo"/>
+    <w:link w:val="Rodap"/>
+    <w:uiPriority w:val="99"/>
+    <w:rsid w:val="008951BA"/>
+  </w:style>
+  <w:style w:type="character" w:customStyle="1" w:styleId="Cabealho1Carter">
+    <w:name w:val="Cabeçalho 1 Caráter"/>
+    <w:basedOn w:val="Tipodeletrapredefinidodopargrafo"/>
+    <w:link w:val="Cabealho1"/>
+    <w:uiPriority w:val="9"/>
+    <w:rsid w:val="008951BA"/>
+    <w:rPr>
+      <w:rFonts w:eastAsiaTheme="majorEastAsia" w:cstheme="minorHAnsi"/>
+      <w:b/>
+      <w:sz w:val="24"/>
+      <w:szCs w:val="24"/>
+    </w:rPr>
+  </w:style>
+  <w:style w:type="paragraph" w:styleId="PargrafodaLista">
+    <w:name w:val="List Paragraph"/>
+    <w:basedOn w:val="Normal"/>
+    <w:uiPriority w:val="34"/>
+    <w:qFormat/>
+    <w:rsid w:val="00B97EC8"/>
+    <w:pPr>
+      <w:ind w:left="720"/>
+      <w:contextualSpacing/>
+    </w:pPr>
+  </w:style>
+  <w:style w:type="table" w:styleId="Tabelacomgrelha">
+    <w:name w:val="Table Grid"/>
+    <w:basedOn w:val="Tabelanormal"/>
+    <w:uiPriority w:val="39"/>
+    <w:rsid w:val="009A22E9"/>
+    <w:pPr>
+      <w:spacing w:after="0" w:line="240" w:lineRule="auto"/>
+      <w:ind w:firstLine="720"/>
+      <w:jc w:val="both"/>
+    </w:pPr>
+    <w:rPr>
+      <w:lang w:val="en-GB"/>
+    </w:rPr>
+    <w:tblPr>
+      <w:tblBorders>
+        <w:top w:val="single" w:sz="4" w:space="0" w:color="auto"/>
+        <w:left w:val="single" w:sz="4" w:space="0" w:color="auto"/>
+        <w:bottom w:val="single" w:sz="4" w:space="0" w:color="auto"/>
+        <w:right w:val="single" w:sz="4" w:space="0" w:color="auto"/>
+        <w:insideH w:val="single" w:sz="4" w:space="0" w:color="auto"/>
+        <w:insideV w:val="single" w:sz="4" w:space="0" w:color="auto"/>
+      </w:tblBorders>
+    </w:tblPr>
   </w:style>
 </w:styles>
 </file>
@@ -2004,4 +2720,16 @@
     </a:ext>
   </a:extLst>
 </a:theme>
+</file>
+
+<file path=customXml/item1.xml><?xml version="1.0" encoding="utf-8"?>
+<b:Sources xmlns:b="http://schemas.openxmlformats.org/officeDocument/2006/bibliography" xmlns="http://schemas.openxmlformats.org/officeDocument/2006/bibliography" SelectedStyle="\APASixthEditionOfficeOnline.xsl" StyleName="APA" Version="6"/>
+</file>
+
+<file path=customXml/itemProps1.xml><?xml version="1.0" encoding="utf-8"?>
+<ds:datastoreItem xmlns:ds="http://schemas.openxmlformats.org/officeDocument/2006/customXml" ds:itemID="{4398EA81-9661-45BC-8303-D6F1786C1780}">
+  <ds:schemaRefs>
+    <ds:schemaRef ds:uri="http://schemas.openxmlformats.org/officeDocument/2006/bibliography"/>
+  </ds:schemaRefs>
+</ds:datastoreItem>
 </file>
</xml_diff>